<commit_message>
fix: report for lab_10
</commit_message>
<xml_diff>
--- a/lab10/lab_10_report.docx
+++ b/lab10/lab_10_report.docx
@@ -1652,6 +1652,7 @@
       </w:pPr>
       <w:r>
         <w:rPr>
+          <w:noProof/>
           <w:sz w:val="28"/>
           <w:szCs w:val="28"/>
           <w:lang w:val="ru-RU"/>
@@ -1760,6 +1761,7 @@
       </w:pPr>
       <w:r>
         <w:rPr>
+          <w:noProof/>
           <w:sz w:val="28"/>
           <w:szCs w:val="28"/>
           <w:lang w:val="ru-RU"/>
@@ -1886,6 +1888,7 @@
       </w:pPr>
       <w:r>
         <w:rPr>
+          <w:noProof/>
           <w:sz w:val="28"/>
           <w:szCs w:val="28"/>
           <w:lang w:val="ru-RU"/>
@@ -2030,6 +2033,7 @@
       </w:pPr>
       <w:r>
         <w:rPr>
+          <w:noProof/>
           <w:sz w:val="28"/>
           <w:szCs w:val="28"/>
           <w:lang w:val="ru-RU"/>
@@ -2293,6 +2297,7 @@
       </w:pPr>
       <w:r>
         <w:rPr>
+          <w:noProof/>
           <w:sz w:val="28"/>
           <w:szCs w:val="28"/>
           <w:lang w:val="ru-RU"/>
@@ -2387,6 +2392,7 @@
       </w:pPr>
       <w:r>
         <w:rPr>
+          <w:noProof/>
           <w:sz w:val="28"/>
           <w:szCs w:val="28"/>
           <w:lang w:val="ru-RU"/>
@@ -2503,6 +2509,7 @@
       </w:pPr>
       <w:r>
         <w:rPr>
+          <w:noProof/>
           <w:sz w:val="28"/>
           <w:szCs w:val="28"/>
           <w:lang w:val="ru-RU"/>
@@ -2754,6 +2761,7 @@
       </w:pPr>
       <w:r>
         <w:rPr>
+          <w:noProof/>
           <w:sz w:val="28"/>
           <w:szCs w:val="28"/>
           <w:lang w:val="ru-RU"/>
@@ -2848,6 +2856,29 @@
           <w:sz w:val="28"/>
           <w:szCs w:val="28"/>
         </w:rPr>
+        <w:t>Training</w:t>
+      </w:r>
+      <w:r>
+        <w:rPr>
+          <w:sz w:val="28"/>
+          <w:szCs w:val="28"/>
+          <w:lang w:val="ru-RU"/>
+        </w:rPr>
+        <w:t xml:space="preserve"> </w:t>
+      </w:r>
+      <w:r>
+        <w:rPr>
+          <w:sz w:val="28"/>
+          <w:szCs w:val="28"/>
+          <w:lang w:val="ru-RU"/>
+        </w:rPr>
+        <w:t xml:space="preserve">постоянно уменьшается, в то время, как ошибка на </w:t>
+      </w:r>
+      <w:r>
+        <w:rPr>
+          <w:sz w:val="28"/>
+          <w:szCs w:val="28"/>
+        </w:rPr>
         <w:t>Test</w:t>
       </w:r>
       <w:r>
@@ -2856,39 +2887,10 @@
           <w:szCs w:val="28"/>
           <w:lang w:val="ru-RU"/>
         </w:rPr>
-        <w:t xml:space="preserve"> </w:t>
-      </w:r>
-      <w:r>
-        <w:rPr>
-          <w:sz w:val="28"/>
-          <w:szCs w:val="28"/>
-          <w:lang w:val="ru-RU"/>
-        </w:rPr>
-        <w:t xml:space="preserve">и на </w:t>
-      </w:r>
-      <w:r>
-        <w:rPr>
-          <w:sz w:val="28"/>
-          <w:szCs w:val="28"/>
-        </w:rPr>
-        <w:t>Training</w:t>
-      </w:r>
-      <w:r>
-        <w:rPr>
-          <w:sz w:val="28"/>
-          <w:szCs w:val="28"/>
-          <w:lang w:val="ru-RU"/>
-        </w:rPr>
-        <w:t xml:space="preserve"> </w:t>
-      </w:r>
-      <w:r>
-        <w:rPr>
-          <w:sz w:val="28"/>
-          <w:szCs w:val="28"/>
-          <w:lang w:val="ru-RU"/>
-        </w:rPr>
-        <w:t>довольна мала и она потихоньку уменьшается и выходит на плато, что свидетельствует об отсутствии переобучения.</w:t>
-      </w:r>
+        <w:t xml:space="preserve"> при малом количестве уменьшалась, а затем вышла на плато, что свидетельствует о переобучении.</w:t>
+      </w:r>
+      <w:bookmarkStart w:id="1" w:name="_GoBack"/>
+      <w:bookmarkEnd w:id="1"/>
     </w:p>
     <w:p>
       <w:pPr>
@@ -2912,6 +2914,7 @@
       </w:pPr>
       <w:r>
         <w:rPr>
+          <w:noProof/>
           <w:sz w:val="28"/>
           <w:szCs w:val="28"/>
         </w:rPr>
@@ -2984,39 +2987,7 @@
           <w:szCs w:val="28"/>
           <w:lang w:val="ru-RU"/>
         </w:rPr>
-        <w:t xml:space="preserve"> – график зависимости ошибки от </w:t>
-      </w:r>
-      <w:r>
-        <w:rPr>
-          <w:sz w:val="28"/>
-          <w:szCs w:val="28"/>
-          <w:lang w:val="ru-RU"/>
-        </w:rPr>
-        <w:t>глубины</w:t>
-      </w:r>
-      <w:r>
-        <w:rPr>
-          <w:sz w:val="28"/>
-          <w:szCs w:val="28"/>
-          <w:lang w:val="ru-RU"/>
-        </w:rPr>
-        <w:t xml:space="preserve"> </w:t>
-      </w:r>
-      <w:r>
-        <w:rPr>
-          <w:sz w:val="28"/>
-          <w:szCs w:val="28"/>
-          <w:lang w:val="ru-RU"/>
-        </w:rPr>
-        <w:t>деревьев</w:t>
-      </w:r>
-      <w:r>
-        <w:rPr>
-          <w:sz w:val="28"/>
-          <w:szCs w:val="28"/>
-          <w:lang w:val="ru-RU"/>
-        </w:rPr>
-        <w:t>.</w:t>
+        <w:t xml:space="preserve"> – график зависимости ошибки от глубины деревьев.</w:t>
       </w:r>
     </w:p>
     <w:p>
@@ -3046,23 +3017,7 @@
           <w:szCs w:val="28"/>
           <w:lang w:val="ru-RU"/>
         </w:rPr>
-        <w:t xml:space="preserve">Если посмотреть на рисунок </w:t>
-      </w:r>
-      <w:r>
-        <w:rPr>
-          <w:sz w:val="28"/>
-          <w:szCs w:val="28"/>
-          <w:lang w:val="ru-RU"/>
-        </w:rPr>
-        <w:t>2</w:t>
-      </w:r>
-      <w:r>
-        <w:rPr>
-          <w:sz w:val="28"/>
-          <w:szCs w:val="28"/>
-          <w:lang w:val="ru-RU"/>
-        </w:rPr>
-        <w:t xml:space="preserve">, то видно, что ошибка на </w:t>
+        <w:t xml:space="preserve">Если посмотреть на рисунок 2, то видно, что ошибка на </w:t>
       </w:r>
       <w:r>
         <w:rPr>
@@ -3108,23 +3063,7 @@
           <w:szCs w:val="28"/>
           <w:lang w:val="ru-RU"/>
         </w:rPr>
-        <w:t>15), а потом выходит на плато</w:t>
-      </w:r>
-      <w:r>
-        <w:rPr>
-          <w:sz w:val="28"/>
-          <w:szCs w:val="28"/>
-          <w:lang w:val="ru-RU"/>
-        </w:rPr>
-        <w:t>.</w:t>
-      </w:r>
-      <w:r>
-        <w:rPr>
-          <w:sz w:val="28"/>
-          <w:szCs w:val="28"/>
-          <w:lang w:val="ru-RU"/>
-        </w:rPr>
-        <w:t xml:space="preserve"> Это свидетельствует о переобучении модели.</w:t>
+        <w:t>15), а потом выходит на плато. Это свидетельствует о переобучении модели.</w:t>
       </w:r>
     </w:p>
     <w:p>
@@ -3248,6 +3187,7 @@
       </w:pPr>
       <w:r>
         <w:rPr>
+          <w:noProof/>
           <w:sz w:val="28"/>
           <w:szCs w:val="28"/>
           <w:lang w:val="ru-RU"/>
@@ -3355,15 +3295,7 @@
           <w:szCs w:val="28"/>
           <w:lang w:val="ru-RU"/>
         </w:rPr>
-        <w:t xml:space="preserve">», что больше чем </w:t>
-      </w:r>
-      <w:r>
-        <w:rPr>
-          <w:sz w:val="28"/>
-          <w:szCs w:val="28"/>
-          <w:lang w:val="ru-RU"/>
-        </w:rPr>
-        <w:t>«</w:t>
+        <w:t>», что больше чем «</w:t>
       </w:r>
       <w:r>
         <w:rPr>
@@ -3379,15 +3311,7 @@
           <w:szCs w:val="28"/>
           <w:lang w:val="ru-RU"/>
         </w:rPr>
-        <w:t>»</w:t>
-      </w:r>
-      <w:r>
-        <w:rPr>
-          <w:sz w:val="28"/>
-          <w:szCs w:val="28"/>
-          <w:lang w:val="ru-RU"/>
-        </w:rPr>
-        <w:t xml:space="preserve"> у модели с «</w:t>
+        <w:t>» у модели с «</w:t>
       </w:r>
       <w:proofErr w:type="spellStart"/>
       <w:r>
@@ -3556,15 +3480,7 @@
           <w:szCs w:val="28"/>
           <w:lang w:val="ru-RU"/>
         </w:rPr>
-        <w:t xml:space="preserve"> Так же я реализовал </w:t>
-      </w:r>
-      <w:r>
-        <w:rPr>
-          <w:sz w:val="28"/>
-          <w:szCs w:val="28"/>
-          <w:lang w:val="ru-RU"/>
-        </w:rPr>
-        <w:t xml:space="preserve">«градиентный </w:t>
+        <w:t xml:space="preserve"> Так же я реализовал «градиентный </w:t>
       </w:r>
       <w:proofErr w:type="spellStart"/>
       <w:r>
@@ -3582,15 +3498,7 @@
           <w:szCs w:val="28"/>
           <w:lang w:val="ru-RU"/>
         </w:rPr>
-        <w:t>»</w:t>
-      </w:r>
-      <w:r>
-        <w:rPr>
-          <w:sz w:val="28"/>
-          <w:szCs w:val="28"/>
-          <w:lang w:val="ru-RU"/>
-        </w:rPr>
-        <w:t>, проверил его работоспособность на наборе данных «</w:t>
+        <w:t>», проверил его работоспособность на наборе данных «</w:t>
       </w:r>
       <w:proofErr w:type="spellStart"/>
       <w:r>
@@ -3610,8 +3518,6 @@
         </w:rPr>
         <w:t>» и сравнил его эффективность с «линейной регрессией».</w:t>
       </w:r>
-      <w:bookmarkStart w:id="1" w:name="_GoBack"/>
-      <w:bookmarkEnd w:id="1"/>
     </w:p>
     <w:p>
       <w:pPr>
@@ -11422,7 +11328,7 @@
 </file>
 
 <file path=customXml/itemProps1.xml><?xml version="1.0" encoding="utf-8"?>
-<ds:datastoreItem xmlns:ds="http://schemas.openxmlformats.org/officeDocument/2006/customXml" ds:itemID="{CC470DD0-6F5F-F641-92C8-DB079F8C0753}">
+<ds:datastoreItem xmlns:ds="http://schemas.openxmlformats.org/officeDocument/2006/customXml" ds:itemID="{EB871562-1777-6E46-A5E4-8D05BCB6BED4}">
   <ds:schemaRefs>
     <ds:schemaRef ds:uri="http://schemas.openxmlformats.org/officeDocument/2006/bibliography"/>
   </ds:schemaRefs>

</xml_diff>